<commit_message>
update Fri, Jan 06, 2023  02:34:54 PM
</commit_message>
<xml_diff>
--- a/quick_revision_notes.docx
+++ b/quick_revision_notes.docx
@@ -2,84 +2,464 @@
 <file path=word/document.xml><?xml version="1.0" encoding="utf-8"?>
 <w:document xmlns:wpc="http://schemas.microsoft.com/office/word/2010/wordprocessingCanvas" xmlns:cx="http://schemas.microsoft.com/office/drawing/2014/chartex" xmlns:cx1="http://schemas.microsoft.com/office/drawing/2015/9/8/chartex" xmlns:cx2="http://schemas.microsoft.com/office/drawing/2015/10/21/chartex" xmlns:cx3="http://schemas.microsoft.com/office/drawing/2016/5/9/chartex" xmlns:cx4="http://schemas.microsoft.com/office/drawing/2016/5/10/chartex" xmlns:cx5="http://schemas.microsoft.com/office/drawing/2016/5/11/chartex" xmlns:cx6="http://schemas.microsoft.com/office/drawing/2016/5/12/chartex" xmlns:cx7="http://schemas.microsoft.com/office/drawing/2016/5/13/chartex" xmlns:cx8="http://schemas.microsoft.com/office/drawing/2016/5/14/chartex" xmlns:mc="http://schemas.openxmlformats.org/markup-compatibility/2006" xmlns:aink="http://schemas.microsoft.com/office/drawing/2016/ink" xmlns:am3d="http://schemas.microsoft.com/office/drawing/2017/model3d" xmlns:o="urn:schemas-microsoft-com:office:office" xmlns:oel="http://schemas.microsoft.com/office/2019/extlst" xmlns:r="http://schemas.openxmlformats.org/officeDocument/2006/relationships" xmlns:m="http://schemas.openxmlformats.org/officeDocument/2006/math" xmlns:v="urn:schemas-microsoft-com:vml" xmlns:wp14="http://schemas.microsoft.com/office/word/2010/wordprocessingDrawing" xmlns:wp="http://schemas.openxmlformats.org/drawingml/2006/wordprocessingDrawing" xmlns:w10="urn:schemas-microsoft-com:office:word" xmlns:w="http://schemas.openxmlformats.org/wordprocessingml/2006/main" xmlns:w14="http://schemas.microsoft.com/office/word/2010/wordml" xmlns:w15="http://schemas.microsoft.com/office/word/2012/wordml" xmlns:w16cex="http://schemas.microsoft.com/office/word/2018/wordml/cex" xmlns:w16cid="http://schemas.microsoft.com/office/word/2016/wordml/cid" xmlns:w16="http://schemas.microsoft.com/office/word/2018/wordml" xmlns:w16sdtdh="http://schemas.microsoft.com/office/word/2020/wordml/sdtdatahash" xmlns:w16se="http://schemas.microsoft.com/office/word/2015/wordml/symex" xmlns:wpg="http://schemas.microsoft.com/office/word/2010/wordprocessingGroup" xmlns:wpi="http://schemas.microsoft.com/office/word/2010/wordprocessingInk" xmlns:wne="http://schemas.microsoft.com/office/word/2006/wordml" xmlns:wps="http://schemas.microsoft.com/office/word/2010/wordprocessingShape" mc:Ignorable="w14 w15 w16se w16cid w16 w16cex w16sdtdh wp14">
   <w:body>
-    <w:p>
-      <w:pPr>
-        <w:pStyle w:val="Heading1"/>
-      </w:pPr>
+    <w:sdt>
+      <w:sdtPr>
+        <w:id w:val="-904142923"/>
+        <w:docPartObj>
+          <w:docPartGallery w:val="Table of Contents"/>
+          <w:docPartUnique/>
+        </w:docPartObj>
+      </w:sdtPr>
+      <w:sdtEndPr>
+        <w:rPr>
+          <w:rFonts w:ascii="Ubuntu" w:eastAsiaTheme="minorHAnsi" w:hAnsi="Ubuntu"/>
+          <w:b/>
+          <w:bCs/>
+          <w:noProof/>
+          <w:color w:val="auto"/>
+          <w:sz w:val="20"/>
+          <w:szCs w:val="28"/>
+        </w:rPr>
+      </w:sdtEndPr>
+      <w:sdtContent>
+        <w:p>
+          <w:pPr>
+            <w:pStyle w:val="TOCHeading"/>
+            <w:rPr>
+              <w:rFonts w:ascii="Ubuntu" w:hAnsi="Ubuntu"/>
+              <w:sz w:val="22"/>
+              <w:szCs w:val="22"/>
+            </w:rPr>
+          </w:pPr>
+          <w:r>
+            <w:rPr>
+              <w:rFonts w:ascii="Ubuntu" w:hAnsi="Ubuntu"/>
+              <w:sz w:val="22"/>
+              <w:szCs w:val="22"/>
+            </w:rPr>
+            <w:t>Striver SDE Sheet</w:t>
+          </w:r>
+        </w:p>
+        <w:p>
+          <w:pPr>
+            <w:pStyle w:val="TOC2"/>
+            <w:tabs>
+              <w:tab w:val="right" w:leader="dot" w:pos="9350"/>
+            </w:tabs>
+            <w:rPr>
+              <w:rFonts w:asciiTheme="minorHAnsi" w:eastAsiaTheme="minorEastAsia" w:hAnsiTheme="minorHAnsi" w:cstheme="minorBidi"/>
+              <w:noProof/>
+              <w:sz w:val="22"/>
+              <w:szCs w:val="22"/>
+            </w:rPr>
+          </w:pPr>
+          <w:r>
+            <w:fldChar w:fldCharType="begin"/>
+          </w:r>
+          <w:r>
+            <w:instrText xml:space="preserve"> TOC \o "1-3" \h \z \u </w:instrText>
+          </w:r>
+          <w:r>
+            <w:fldChar w:fldCharType="separate"/>
+          </w:r>
+          <w:hyperlink w:anchor="_Toc123290558" w:history="1">
+            <w:r>
+              <w:rPr>
+                <w:rStyle w:val="Hyperlink"/>
+                <w:noProof/>
+              </w:rPr>
+              <w:t>1 Arrays</w:t>
+            </w:r>
+            <w:r>
+              <w:rPr>
+                <w:noProof/>
+                <w:webHidden/>
+              </w:rPr>
+              <w:tab/>
+            </w:r>
+            <w:r>
+              <w:rPr>
+                <w:noProof/>
+                <w:webHidden/>
+              </w:rPr>
+              <w:fldChar w:fldCharType="begin"/>
+            </w:r>
+            <w:r>
+              <w:rPr>
+                <w:noProof/>
+                <w:webHidden/>
+              </w:rPr>
+              <w:instrText xml:space="preserve"> PAGEREF _Toc123290558 \h </w:instrText>
+            </w:r>
+            <w:r>
+              <w:rPr>
+                <w:noProof/>
+                <w:webHidden/>
+              </w:rPr>
+            </w:r>
+            <w:r>
+              <w:rPr>
+                <w:noProof/>
+                <w:webHidden/>
+              </w:rPr>
+              <w:fldChar w:fldCharType="separate"/>
+            </w:r>
+            <w:r>
+              <w:rPr>
+                <w:noProof/>
+                <w:webHidden/>
+              </w:rPr>
+              <w:t>2</w:t>
+            </w:r>
+            <w:r>
+              <w:rPr>
+                <w:noProof/>
+                <w:webHidden/>
+              </w:rPr>
+              <w:fldChar w:fldCharType="end"/>
+            </w:r>
+          </w:hyperlink>
+        </w:p>
+        <w:p>
+          <w:pPr>
+            <w:pStyle w:val="TOC3"/>
+            <w:tabs>
+              <w:tab w:val="right" w:leader="dot" w:pos="9350"/>
+            </w:tabs>
+            <w:rPr>
+              <w:rFonts w:asciiTheme="minorHAnsi" w:eastAsiaTheme="minorEastAsia" w:hAnsiTheme="minorHAnsi" w:cstheme="minorBidi"/>
+              <w:noProof/>
+              <w:sz w:val="22"/>
+              <w:szCs w:val="22"/>
+            </w:rPr>
+          </w:pPr>
+          <w:hyperlink w:anchor="_Toc123290559" w:history="1">
+            <w:r>
+              <w:rPr>
+                <w:rStyle w:val="Hyperlink"/>
+                <w:noProof/>
+                <w:lang w:val="en-IN"/>
+              </w:rPr>
+              <w:t>1.1 Set Matrix Zeroes</w:t>
+            </w:r>
+            <w:r>
+              <w:rPr>
+                <w:noProof/>
+                <w:webHidden/>
+              </w:rPr>
+              <w:tab/>
+            </w:r>
+            <w:r>
+              <w:rPr>
+                <w:noProof/>
+                <w:webHidden/>
+              </w:rPr>
+              <w:fldChar w:fldCharType="begin"/>
+            </w:r>
+            <w:r>
+              <w:rPr>
+                <w:noProof/>
+                <w:webHidden/>
+              </w:rPr>
+              <w:instrText xml:space="preserve"> PAGEREF _Toc123290559 \h </w:instrText>
+            </w:r>
+            <w:r>
+              <w:rPr>
+                <w:noProof/>
+                <w:webHidden/>
+              </w:rPr>
+            </w:r>
+            <w:r>
+              <w:rPr>
+                <w:noProof/>
+                <w:webHidden/>
+              </w:rPr>
+              <w:fldChar w:fldCharType="separate"/>
+            </w:r>
+            <w:r>
+              <w:rPr>
+                <w:noProof/>
+                <w:webHidden/>
+              </w:rPr>
+              <w:t>2</w:t>
+            </w:r>
+            <w:r>
+              <w:rPr>
+                <w:noProof/>
+                <w:webHidden/>
+              </w:rPr>
+              <w:fldChar w:fldCharType="end"/>
+            </w:r>
+          </w:hyperlink>
+        </w:p>
+        <w:p>
+          <w:pPr>
+            <w:pStyle w:val="TOC3"/>
+            <w:tabs>
+              <w:tab w:val="right" w:leader="dot" w:pos="9350"/>
+            </w:tabs>
+            <w:rPr>
+              <w:rFonts w:asciiTheme="minorHAnsi" w:eastAsiaTheme="minorEastAsia" w:hAnsiTheme="minorHAnsi" w:cstheme="minorBidi"/>
+              <w:noProof/>
+              <w:sz w:val="22"/>
+              <w:szCs w:val="22"/>
+            </w:rPr>
+          </w:pPr>
+          <w:hyperlink w:anchor="_Toc123290560" w:history="1">
+            <w:r>
+              <w:rPr>
+                <w:rStyle w:val="Hyperlink"/>
+                <w:noProof/>
+                <w:lang w:val="en-IN"/>
+              </w:rPr>
+              <w:t>1.2 Pascal's Triangle</w:t>
+            </w:r>
+            <w:r>
+              <w:rPr>
+                <w:noProof/>
+                <w:webHidden/>
+              </w:rPr>
+              <w:tab/>
+            </w:r>
+            <w:r>
+              <w:rPr>
+                <w:noProof/>
+                <w:webHidden/>
+              </w:rPr>
+              <w:fldChar w:fldCharType="begin"/>
+            </w:r>
+            <w:r>
+              <w:rPr>
+                <w:noProof/>
+                <w:webHidden/>
+              </w:rPr>
+              <w:instrText xml:space="preserve"> PAGEREF _Toc123290560 \h </w:instrText>
+            </w:r>
+            <w:r>
+              <w:rPr>
+                <w:noProof/>
+                <w:webHidden/>
+              </w:rPr>
+            </w:r>
+            <w:r>
+              <w:rPr>
+                <w:noProof/>
+                <w:webHidden/>
+              </w:rPr>
+              <w:fldChar w:fldCharType="separate"/>
+            </w:r>
+            <w:r>
+              <w:rPr>
+                <w:noProof/>
+                <w:webHidden/>
+              </w:rPr>
+              <w:t>2</w:t>
+            </w:r>
+            <w:r>
+              <w:rPr>
+                <w:noProof/>
+                <w:webHidden/>
+              </w:rPr>
+              <w:fldChar w:fldCharType="end"/>
+            </w:r>
+          </w:hyperlink>
+        </w:p>
+        <w:p>
+          <w:pPr>
+            <w:pStyle w:val="TOC3"/>
+            <w:tabs>
+              <w:tab w:val="right" w:leader="dot" w:pos="9350"/>
+            </w:tabs>
+            <w:rPr>
+              <w:rFonts w:asciiTheme="minorHAnsi" w:eastAsiaTheme="minorEastAsia" w:hAnsiTheme="minorHAnsi" w:cstheme="minorBidi"/>
+              <w:noProof/>
+              <w:sz w:val="22"/>
+              <w:szCs w:val="22"/>
+            </w:rPr>
+          </w:pPr>
+          <w:hyperlink w:anchor="_Toc123290561" w:history="1">
+            <w:r>
+              <w:rPr>
+                <w:rStyle w:val="Hyperlink"/>
+                <w:noProof/>
+                <w:lang w:val="en-IN"/>
+              </w:rPr>
+              <w:t>1.3 Next Permutation</w:t>
+            </w:r>
+            <w:r>
+              <w:rPr>
+                <w:noProof/>
+                <w:webHidden/>
+              </w:rPr>
+              <w:tab/>
+            </w:r>
+            <w:r>
+              <w:rPr>
+                <w:noProof/>
+                <w:webHidden/>
+              </w:rPr>
+              <w:fldChar w:fldCharType="begin"/>
+            </w:r>
+            <w:r>
+              <w:rPr>
+                <w:noProof/>
+                <w:webHidden/>
+              </w:rPr>
+              <w:instrText xml:space="preserve"> PAGEREF _Toc123290561 \h </w:instrText>
+            </w:r>
+            <w:r>
+              <w:rPr>
+                <w:noProof/>
+                <w:webHidden/>
+              </w:rPr>
+            </w:r>
+            <w:r>
+              <w:rPr>
+                <w:noProof/>
+                <w:webHidden/>
+              </w:rPr>
+              <w:fldChar w:fldCharType="separate"/>
+            </w:r>
+            <w:r>
+              <w:rPr>
+                <w:noProof/>
+                <w:webHidden/>
+              </w:rPr>
+              <w:t>3</w:t>
+            </w:r>
+            <w:r>
+              <w:rPr>
+                <w:noProof/>
+                <w:webHidden/>
+              </w:rPr>
+              <w:fldChar w:fldCharType="end"/>
+            </w:r>
+          </w:hyperlink>
+        </w:p>
+        <w:p>
+          <w:r>
+            <w:rPr>
+              <w:b/>
+              <w:bCs/>
+              <w:noProof/>
+            </w:rPr>
+            <w:fldChar w:fldCharType="end"/>
+          </w:r>
+        </w:p>
+      </w:sdtContent>
+    </w:sdt>
+    <w:p/>
+    <w:p>
+      <w:r>
+        <w:br w:type="page"/>
+      </w:r>
+    </w:p>
+    <w:p/>
+    <w:p>
+      <w:pPr>
+        <w:pStyle w:val="Heading2"/>
+      </w:pPr>
+      <w:bookmarkStart w:id="0" w:name="_Toc123290558"/>
+      <w:r>
+        <w:t>Arrays</w:t>
+      </w:r>
+      <w:bookmarkEnd w:id="0"/>
       <w:r>
         <w:t xml:space="preserve"> </w:t>
       </w:r>
     </w:p>
     <w:p>
       <w:pPr>
-        <w:pStyle w:val="Heading2"/>
-      </w:pPr>
-      <w:r>
-        <w:t>Arrays</w:t>
-      </w:r>
-      <w:r>
+        <w:pStyle w:val="Heading3"/>
+        <w:rPr>
+          <w:lang w:val="en-IN"/>
+        </w:rPr>
+      </w:pPr>
+      <w:bookmarkStart w:id="1" w:name="_Toc123290559"/>
+      <w:r>
+        <w:rPr>
+          <w:lang w:val="en-IN"/>
+        </w:rPr>
+        <w:t>Set Matrix Zeroes</w:t>
+      </w:r>
+      <w:bookmarkEnd w:id="1"/>
+    </w:p>
+    <w:p>
+      <w:pPr>
+        <w:rPr>
+          <w:szCs w:val="20"/>
+          <w:lang w:val="en-IN"/>
+        </w:rPr>
+      </w:pPr>
+      <w:r>
+        <w:rPr>
+          <w:b/>
+          <w:bCs/>
+          <w:szCs w:val="20"/>
+          <w:lang w:val="en-IN"/>
+        </w:rPr>
+        <w:t xml:space="preserve">Problem </w:t>
+      </w:r>
+      <w:proofErr w:type="gramStart"/>
+      <w:r>
+        <w:rPr>
+          <w:b/>
+          <w:bCs/>
+          <w:szCs w:val="20"/>
+          <w:lang w:val="en-IN"/>
+        </w:rPr>
+        <w:t>Statement :</w:t>
+      </w:r>
+      <w:proofErr w:type="gramEnd"/>
+      <w:r>
+        <w:rPr>
+          <w:szCs w:val="20"/>
+          <w:lang w:val="en-IN"/>
+        </w:rPr>
+        <w:t xml:space="preserve"> Given a matrix if an element in the matrix is 0 then you will have to set its entire column and row to 0 and then return the matrix.</w:t>
+      </w:r>
+    </w:p>
+    <w:p>
+      <w:pPr>
+        <w:rPr>
+          <w:b/>
+          <w:bCs/>
+          <w:szCs w:val="20"/>
+          <w:lang w:val="en-IN"/>
+        </w:rPr>
+      </w:pPr>
+      <w:r>
+        <w:rPr>
+          <w:b/>
+          <w:bCs/>
+          <w:szCs w:val="20"/>
+          <w:lang w:val="en-IN"/>
+        </w:rPr>
+        <w:t xml:space="preserve">Brute </w:t>
+      </w:r>
+      <w:proofErr w:type="gramStart"/>
+      <w:r>
+        <w:rPr>
+          <w:b/>
+          <w:bCs/>
+          <w:szCs w:val="20"/>
+          <w:lang w:val="en-IN"/>
+        </w:rPr>
+        <w:t>Force :</w:t>
+      </w:r>
+      <w:proofErr w:type="gramEnd"/>
+      <w:r>
+        <w:rPr>
+          <w:b/>
+          <w:bCs/>
+          <w:szCs w:val="20"/>
+          <w:lang w:val="en-IN"/>
+        </w:rPr>
         <w:t xml:space="preserve"> </w:t>
       </w:r>
     </w:p>
     <w:p>
       <w:pPr>
-        <w:pStyle w:val="Heading3"/>
-        <w:rPr>
-          <w:lang w:val="en-IN"/>
-        </w:rPr>
-      </w:pPr>
-      <w:r>
-        <w:rPr>
-          <w:lang w:val="en-IN"/>
-        </w:rPr>
-        <w:t>Set Matrix Zeroes</w:t>
-      </w:r>
-    </w:p>
-    <w:p>
-      <w:pPr>
-        <w:rPr>
-          <w:szCs w:val="20"/>
-          <w:lang w:val="en-IN"/>
-        </w:rPr>
-      </w:pPr>
-      <w:r>
-        <w:rPr>
-          <w:b/>
-          <w:bCs/>
-          <w:szCs w:val="20"/>
-          <w:lang w:val="en-IN"/>
-        </w:rPr>
-        <w:t>Problem Statement :</w:t>
-      </w:r>
-      <w:r>
-        <w:rPr>
-          <w:szCs w:val="20"/>
-          <w:lang w:val="en-IN"/>
-        </w:rPr>
-        <w:t xml:space="preserve"> Given a matrix if an element in the matrix is 0 then you will have to set its entire column and row to 0 and then return the matrix.</w:t>
-      </w:r>
-    </w:p>
-    <w:p>
-      <w:pPr>
-        <w:rPr>
-          <w:b/>
-          <w:bCs/>
-          <w:szCs w:val="20"/>
-          <w:lang w:val="en-IN"/>
-        </w:rPr>
-      </w:pPr>
-      <w:r>
-        <w:rPr>
-          <w:b/>
-          <w:bCs/>
-          <w:szCs w:val="20"/>
-          <w:lang w:val="en-IN"/>
-        </w:rPr>
-        <w:t xml:space="preserve">Brute Force : </w:t>
-      </w:r>
-    </w:p>
-    <w:p>
-      <w:pPr>
         <w:rPr>
           <w:szCs w:val="20"/>
           <w:lang w:val="en-IN"/>
@@ -114,7 +494,39 @@
           <w:szCs w:val="20"/>
           <w:lang w:val="en-IN"/>
         </w:rPr>
-        <w:t>O((N*M)*(N + M)).    O(N*M) for traversing through each element and (N+M)for traversing to row and column of elements having value 0.</w:t>
+        <w:t>O((N*</w:t>
+      </w:r>
+      <w:proofErr w:type="gramStart"/>
+      <w:r>
+        <w:rPr>
+          <w:szCs w:val="20"/>
+          <w:lang w:val="en-IN"/>
+        </w:rPr>
+        <w:t>M)*</w:t>
+      </w:r>
+      <w:proofErr w:type="gramEnd"/>
+      <w:r>
+        <w:rPr>
+          <w:szCs w:val="20"/>
+          <w:lang w:val="en-IN"/>
+        </w:rPr>
+        <w:t>(N + M)).    O(N*M) for traversing through each element and (N+</w:t>
+      </w:r>
+      <w:proofErr w:type="gramStart"/>
+      <w:r>
+        <w:rPr>
+          <w:szCs w:val="20"/>
+          <w:lang w:val="en-IN"/>
+        </w:rPr>
+        <w:t>M)for</w:t>
+      </w:r>
+      <w:proofErr w:type="gramEnd"/>
+      <w:r>
+        <w:rPr>
+          <w:szCs w:val="20"/>
+          <w:lang w:val="en-IN"/>
+        </w:rPr>
+        <w:t xml:space="preserve"> traversing to row and column of elements having value 0.</w:t>
       </w:r>
     </w:p>
     <w:p>
@@ -133,46 +545,82 @@
         </w:rPr>
         <w:t xml:space="preserve">Space Complexity: </w:t>
       </w:r>
-      <w:r>
-        <w:rPr>
-          <w:szCs w:val="20"/>
-          <w:lang w:val="en-IN"/>
-        </w:rPr>
-        <w:t>O(1)</w:t>
-      </w:r>
-    </w:p>
-    <w:p>
-      <w:pPr>
-        <w:rPr>
-          <w:b/>
-          <w:bCs/>
-          <w:szCs w:val="20"/>
-          <w:lang w:val="en-IN"/>
-        </w:rPr>
-      </w:pPr>
-      <w:r>
-        <w:rPr>
-          <w:b/>
-          <w:bCs/>
-          <w:szCs w:val="20"/>
-          <w:lang w:val="en-IN"/>
-        </w:rPr>
-        <w:t xml:space="preserve">Better : </w:t>
-      </w:r>
-    </w:p>
-    <w:p>
-      <w:pPr>
-        <w:rPr>
-          <w:szCs w:val="20"/>
-          <w:lang w:val="en-IN"/>
-        </w:rPr>
-      </w:pPr>
-      <w:r>
-        <w:rPr>
-          <w:szCs w:val="20"/>
-          <w:lang w:val="en-IN"/>
-        </w:rPr>
-        <w:t>Take two dummy array one of size of row and other of size of column.Now traverse through the array.If matrix[i][j]==0 then set dummy1[i]=0(for row) and dummy2[j]=0(for column).Now traverse through the array again and if dummy1[i]==0  || dummy2[j]==0 then arr[i][j]=0,else continue.</w:t>
+      <w:proofErr w:type="gramStart"/>
+      <w:r>
+        <w:rPr>
+          <w:szCs w:val="20"/>
+          <w:lang w:val="en-IN"/>
+        </w:rPr>
+        <w:t>O(</w:t>
+      </w:r>
+      <w:proofErr w:type="gramEnd"/>
+      <w:r>
+        <w:rPr>
+          <w:szCs w:val="20"/>
+          <w:lang w:val="en-IN"/>
+        </w:rPr>
+        <w:t>1)</w:t>
+      </w:r>
+    </w:p>
+    <w:p>
+      <w:pPr>
+        <w:rPr>
+          <w:b/>
+          <w:bCs/>
+          <w:szCs w:val="20"/>
+          <w:lang w:val="en-IN"/>
+        </w:rPr>
+      </w:pPr>
+      <w:proofErr w:type="gramStart"/>
+      <w:r>
+        <w:rPr>
+          <w:b/>
+          <w:bCs/>
+          <w:szCs w:val="20"/>
+          <w:lang w:val="en-IN"/>
+        </w:rPr>
+        <w:t>Better :</w:t>
+      </w:r>
+      <w:proofErr w:type="gramEnd"/>
+      <w:r>
+        <w:rPr>
+          <w:b/>
+          <w:bCs/>
+          <w:szCs w:val="20"/>
+          <w:lang w:val="en-IN"/>
+        </w:rPr>
+        <w:t xml:space="preserve"> </w:t>
+      </w:r>
+    </w:p>
+    <w:p>
+      <w:pPr>
+        <w:rPr>
+          <w:szCs w:val="20"/>
+          <w:lang w:val="en-IN"/>
+        </w:rPr>
+      </w:pPr>
+      <w:r>
+        <w:rPr>
+          <w:szCs w:val="20"/>
+          <w:lang w:val="en-IN"/>
+        </w:rPr>
+        <w:t xml:space="preserve">Take two dummy array one of size of row and other of size of </w:t>
+      </w:r>
+      <w:proofErr w:type="gramStart"/>
+      <w:r>
+        <w:rPr>
+          <w:szCs w:val="20"/>
+          <w:lang w:val="en-IN"/>
+        </w:rPr>
+        <w:t>column.Now</w:t>
+      </w:r>
+      <w:proofErr w:type="gramEnd"/>
+      <w:r>
+        <w:rPr>
+          <w:szCs w:val="20"/>
+          <w:lang w:val="en-IN"/>
+        </w:rPr>
+        <w:t xml:space="preserve"> traverse through the array.If matrix[i][j]==0 then set dummy1[i]=0(for row) and dummy2[j]=0(for column).Now traverse through the array again and if dummy1[i]==0  || dummy2[j]==0 then arr[i][j]=0,else continue.</w:t>
       </w:r>
     </w:p>
     <w:p>
@@ -196,7 +644,23 @@
           <w:szCs w:val="20"/>
           <w:lang w:val="en-IN"/>
         </w:rPr>
-        <w:t>: O(N*M + N*M)</w:t>
+        <w:t xml:space="preserve">: </w:t>
+      </w:r>
+      <w:proofErr w:type="gramStart"/>
+      <w:r>
+        <w:rPr>
+          <w:szCs w:val="20"/>
+          <w:lang w:val="en-IN"/>
+        </w:rPr>
+        <w:t>O(</w:t>
+      </w:r>
+      <w:proofErr w:type="gramEnd"/>
+      <w:r>
+        <w:rPr>
+          <w:szCs w:val="20"/>
+          <w:lang w:val="en-IN"/>
+        </w:rPr>
+        <w:t>N*M + N*M)</w:t>
       </w:r>
       <w:r>
         <w:rPr>
@@ -241,26 +705,53 @@
           <w:szCs w:val="20"/>
           <w:lang w:val="en-IN"/>
         </w:rPr>
-        <w:t xml:space="preserve">the two dummy arrays . </w:t>
-      </w:r>
-    </w:p>
-    <w:p>
-      <w:pPr>
-        <w:rPr>
-          <w:b/>
-          <w:bCs/>
-          <w:szCs w:val="20"/>
-          <w:lang w:val="en-IN"/>
-        </w:rPr>
-      </w:pPr>
-      <w:r>
-        <w:rPr>
-          <w:b/>
-          <w:bCs/>
-          <w:szCs w:val="20"/>
-          <w:lang w:val="en-IN"/>
-        </w:rPr>
-        <w:t xml:space="preserve">Optimal : </w:t>
+        <w:t xml:space="preserve">the two dummy </w:t>
+      </w:r>
+      <w:proofErr w:type="gramStart"/>
+      <w:r>
+        <w:rPr>
+          <w:szCs w:val="20"/>
+          <w:lang w:val="en-IN"/>
+        </w:rPr>
+        <w:t>arrays .</w:t>
+      </w:r>
+      <w:proofErr w:type="gramEnd"/>
+      <w:r>
+        <w:rPr>
+          <w:szCs w:val="20"/>
+          <w:lang w:val="en-IN"/>
+        </w:rPr>
+        <w:t xml:space="preserve"> </w:t>
+      </w:r>
+    </w:p>
+    <w:p>
+      <w:pPr>
+        <w:rPr>
+          <w:b/>
+          <w:bCs/>
+          <w:szCs w:val="20"/>
+          <w:lang w:val="en-IN"/>
+        </w:rPr>
+      </w:pPr>
+      <w:proofErr w:type="gramStart"/>
+      <w:r>
+        <w:rPr>
+          <w:b/>
+          <w:bCs/>
+          <w:szCs w:val="20"/>
+          <w:lang w:val="en-IN"/>
+        </w:rPr>
+        <w:t>Optimal :</w:t>
+      </w:r>
+      <w:proofErr w:type="gramEnd"/>
+      <w:r>
+        <w:rPr>
+          <w:b/>
+          <w:bCs/>
+          <w:szCs w:val="20"/>
+          <w:lang w:val="en-IN"/>
+        </w:rPr>
+        <w:t xml:space="preserve"> </w:t>
       </w:r>
     </w:p>
     <w:p>
@@ -286,6 +777,7 @@
           <w:lang w:val="en-IN"/>
         </w:rPr>
       </w:pPr>
+      <w:proofErr w:type="gramStart"/>
       <w:r>
         <w:rPr>
           <w:b/>
@@ -295,6 +787,7 @@
         </w:rPr>
         <w:t>Note :</w:t>
       </w:r>
+      <w:proofErr w:type="gramEnd"/>
       <w:r>
         <w:rPr>
           <w:szCs w:val="20"/>
@@ -478,7 +971,23 @@
           <w:szCs w:val="20"/>
           <w:lang w:val="en-IN"/>
         </w:rPr>
-        <w:t xml:space="preserve"> O(1).</w:t>
+        <w:t xml:space="preserve"> </w:t>
+      </w:r>
+      <w:proofErr w:type="gramStart"/>
+      <w:r>
+        <w:rPr>
+          <w:szCs w:val="20"/>
+          <w:lang w:val="en-IN"/>
+        </w:rPr>
+        <w:t>O(</w:t>
+      </w:r>
+      <w:proofErr w:type="gramEnd"/>
+      <w:r>
+        <w:rPr>
+          <w:szCs w:val="20"/>
+          <w:lang w:val="en-IN"/>
+        </w:rPr>
+        <w:t>1).</w:t>
       </w:r>
     </w:p>
     <w:p>
@@ -496,12 +1005,14 @@
           <w:lang w:val="en-IN"/>
         </w:rPr>
       </w:pPr>
+      <w:bookmarkStart w:id="2" w:name="_Toc123290560"/>
       <w:r>
         <w:rPr>
           <w:lang w:val="en-IN"/>
         </w:rPr>
         <w:t>Pascal's Triangle</w:t>
       </w:r>
+      <w:bookmarkEnd w:id="2"/>
       <w:r>
         <w:rPr>
           <w:lang w:val="en-IN"/>
@@ -516,6 +1027,7 @@
           <w:lang w:val="en-IN"/>
         </w:rPr>
       </w:pPr>
+      <w:proofErr w:type="gramStart"/>
       <w:r>
         <w:rPr>
           <w:b/>
@@ -525,6 +1037,7 @@
         </w:rPr>
         <w:t>Approach :</w:t>
       </w:r>
+      <w:proofErr w:type="gramEnd"/>
       <w:r>
         <w:rPr>
           <w:szCs w:val="20"/>
@@ -612,7 +1125,16 @@
           <w:color w:val="000000"/>
           <w:szCs w:val="20"/>
         </w:rPr>
-        <w:t xml:space="preserve"> generate</w:t>
+        <w:t xml:space="preserve"> </w:t>
+      </w:r>
+      <w:proofErr w:type="gramStart"/>
+      <w:r>
+        <w:rPr>
+          <w:rFonts w:ascii="Courier New" w:eastAsia="Times New Roman" w:hAnsi="Courier New" w:cs="Courier New"/>
+          <w:color w:val="000000"/>
+          <w:szCs w:val="20"/>
+        </w:rPr>
+        <w:t>generate</w:t>
       </w:r>
       <w:r>
         <w:rPr>
@@ -624,6 +1146,7 @@
         </w:rPr>
         <w:t>(</w:t>
       </w:r>
+      <w:proofErr w:type="gramEnd"/>
       <w:r>
         <w:rPr>
           <w:rFonts w:ascii="Courier New" w:eastAsia="Times New Roman" w:hAnsi="Courier New" w:cs="Courier New"/>
@@ -739,7 +1262,16 @@
           <w:color w:val="000000"/>
           <w:szCs w:val="20"/>
         </w:rPr>
-        <w:t xml:space="preserve"> pascalMat  </w:t>
+        <w:t xml:space="preserve"> </w:t>
+      </w:r>
+      <w:proofErr w:type="gramStart"/>
+      <w:r>
+        <w:rPr>
+          <w:rFonts w:ascii="Courier New" w:eastAsia="Times New Roman" w:hAnsi="Courier New" w:cs="Courier New"/>
+          <w:color w:val="000000"/>
+          <w:szCs w:val="20"/>
+        </w:rPr>
+        <w:t xml:space="preserve">pascalMat  </w:t>
       </w:r>
       <w:r>
         <w:rPr>
@@ -751,6 +1283,7 @@
         </w:rPr>
         <w:t>;</w:t>
       </w:r>
+      <w:proofErr w:type="gramEnd"/>
       <w:r>
         <w:rPr>
           <w:rFonts w:ascii="Courier New" w:eastAsia="Times New Roman" w:hAnsi="Courier New" w:cs="Courier New"/>
@@ -778,6 +1311,7 @@
         </w:rPr>
         <w:t xml:space="preserve">        </w:t>
       </w:r>
+      <w:proofErr w:type="gramStart"/>
       <w:r>
         <w:rPr>
           <w:rFonts w:ascii="Courier New" w:eastAsia="Times New Roman" w:hAnsi="Courier New" w:cs="Courier New"/>
@@ -798,6 +1332,7 @@
         </w:rPr>
         <w:t>(</w:t>
       </w:r>
+      <w:proofErr w:type="gramEnd"/>
       <w:r>
         <w:rPr>
           <w:rFonts w:ascii="Courier New" w:eastAsia="Times New Roman" w:hAnsi="Courier New" w:cs="Courier New"/>
@@ -1031,6 +1566,7 @@
         </w:rPr>
         <w:t>0</w:t>
       </w:r>
+      <w:proofErr w:type="gramStart"/>
       <w:r>
         <w:rPr>
           <w:rFonts w:ascii="Courier New" w:eastAsia="Times New Roman" w:hAnsi="Courier New" w:cs="Courier New"/>
@@ -1059,6 +1595,7 @@
         </w:rPr>
         <w:t>;</w:t>
       </w:r>
+      <w:proofErr w:type="gramEnd"/>
       <w:r>
         <w:rPr>
           <w:rFonts w:ascii="Courier New" w:eastAsia="Times New Roman" w:hAnsi="Courier New" w:cs="Courier New"/>
@@ -1084,7 +1621,16 @@
           <w:color w:val="000000"/>
           <w:szCs w:val="20"/>
         </w:rPr>
-        <w:t xml:space="preserve">            currentRow</w:t>
+        <w:t xml:space="preserve">            </w:t>
+      </w:r>
+      <w:proofErr w:type="gramStart"/>
+      <w:r>
+        <w:rPr>
+          <w:rFonts w:ascii="Courier New" w:eastAsia="Times New Roman" w:hAnsi="Courier New" w:cs="Courier New"/>
+          <w:color w:val="000000"/>
+          <w:szCs w:val="20"/>
+        </w:rPr>
+        <w:t>currentRow</w:t>
       </w:r>
       <w:r>
         <w:rPr>
@@ -1096,6 +1642,7 @@
         </w:rPr>
         <w:t>[</w:t>
       </w:r>
+      <w:proofErr w:type="gramEnd"/>
       <w:r>
         <w:rPr>
           <w:rFonts w:ascii="Courier New" w:eastAsia="Times New Roman" w:hAnsi="Courier New" w:cs="Courier New"/>
@@ -1247,6 +1794,7 @@
         </w:rPr>
         <w:t xml:space="preserve">            </w:t>
       </w:r>
+      <w:proofErr w:type="gramStart"/>
       <w:r>
         <w:rPr>
           <w:rFonts w:ascii="Courier New" w:eastAsia="Times New Roman" w:hAnsi="Courier New" w:cs="Courier New"/>
@@ -1267,6 +1815,7 @@
         </w:rPr>
         <w:t>(</w:t>
       </w:r>
+      <w:proofErr w:type="gramEnd"/>
       <w:r>
         <w:rPr>
           <w:rFonts w:ascii="Courier New" w:eastAsia="Times New Roman" w:hAnsi="Courier New" w:cs="Courier New"/>
@@ -1518,6 +2067,7 @@
         </w:rPr>
         <w:t>-</w:t>
       </w:r>
+      <w:proofErr w:type="gramStart"/>
       <w:r>
         <w:rPr>
           <w:rFonts w:ascii="Courier New" w:eastAsia="Times New Roman" w:hAnsi="Courier New" w:cs="Courier New"/>
@@ -1536,6 +2086,7 @@
         </w:rPr>
         <w:t>][</w:t>
       </w:r>
+      <w:proofErr w:type="gramEnd"/>
       <w:r>
         <w:rPr>
           <w:rFonts w:ascii="Courier New" w:eastAsia="Times New Roman" w:hAnsi="Courier New" w:cs="Courier New"/>
@@ -1772,6 +2323,7 @@
         </w:rPr>
         <w:t>currentRow</w:t>
       </w:r>
+      <w:proofErr w:type="gramStart"/>
       <w:r>
         <w:rPr>
           <w:rFonts w:ascii="Courier New" w:eastAsia="Times New Roman" w:hAnsi="Courier New" w:cs="Courier New"/>
@@ -1800,6 +2352,7 @@
         </w:rPr>
         <w:t>;</w:t>
       </w:r>
+      <w:proofErr w:type="gramEnd"/>
       <w:r>
         <w:rPr>
           <w:rFonts w:ascii="Courier New" w:eastAsia="Times New Roman" w:hAnsi="Courier New" w:cs="Courier New"/>
@@ -1883,7 +2436,16 @@
           <w:color w:val="000000"/>
           <w:szCs w:val="20"/>
         </w:rPr>
-        <w:t xml:space="preserve"> pascalMat </w:t>
+        <w:t xml:space="preserve"> </w:t>
+      </w:r>
+      <w:proofErr w:type="gramStart"/>
+      <w:r>
+        <w:rPr>
+          <w:rFonts w:ascii="Courier New" w:eastAsia="Times New Roman" w:hAnsi="Courier New" w:cs="Courier New"/>
+          <w:color w:val="000000"/>
+          <w:szCs w:val="20"/>
+        </w:rPr>
+        <w:t xml:space="preserve">pascalMat </w:t>
       </w:r>
       <w:r>
         <w:rPr>
@@ -1895,6 +2457,7 @@
         </w:rPr>
         <w:t>;</w:t>
       </w:r>
+      <w:proofErr w:type="gramEnd"/>
       <w:r>
         <w:rPr>
           <w:rFonts w:ascii="Courier New" w:eastAsia="Times New Roman" w:hAnsi="Courier New" w:cs="Courier New"/>
@@ -2004,12 +2567,14 @@
           <w:lang w:val="en-IN"/>
         </w:rPr>
       </w:pPr>
+      <w:bookmarkStart w:id="3" w:name="_Toc123290561"/>
       <w:r>
         <w:rPr>
           <w:lang w:val="en-IN"/>
         </w:rPr>
         <w:t>Next Permutation</w:t>
       </w:r>
+      <w:bookmarkEnd w:id="3"/>
     </w:p>
     <w:p>
       <w:pPr>
@@ -2029,7 +2594,21 @@
         <w:rPr>
           <w:lang w:val="en-IN"/>
         </w:rPr>
-        <w:t xml:space="preserve"> Given an array Arr[] of integers, rearrange the numbers of the given array into the lexicographically next greater permutation of numbers.</w:t>
+        <w:t xml:space="preserve"> Given an array </w:t>
+      </w:r>
+      <w:proofErr w:type="gramStart"/>
+      <w:r>
+        <w:rPr>
+          <w:lang w:val="en-IN"/>
+        </w:rPr>
+        <w:t>Arr[</w:t>
+      </w:r>
+      <w:proofErr w:type="gramEnd"/>
+      <w:r>
+        <w:rPr>
+          <w:lang w:val="en-IN"/>
+        </w:rPr>
+        <w:t>] of integers, rearrange the numbers of the given array into the lexicographically next greater permutation of numbers.</w:t>
       </w:r>
     </w:p>
     <w:p>
@@ -2061,130 +2640,277 @@
           <w:szCs w:val="20"/>
           <w:lang w:val="en-IN"/>
         </w:rPr>
-        <w:t xml:space="preserve">Brute Force : </w:t>
-      </w:r>
-    </w:p>
-    <w:p>
-      <w:pPr>
-        <w:rPr>
-          <w:lang w:val="en-IN"/>
-        </w:rPr>
-      </w:pPr>
-      <w:r>
-        <w:rPr>
-          <w:lang w:val="en-IN"/>
-        </w:rPr>
-        <w:t>Find all possible permutations of elements present and store them.Search input from all possible permutations.Print the next permutation present right after it.</w:t>
-      </w:r>
-    </w:p>
-    <w:p>
-      <w:pPr>
-        <w:rPr>
-          <w:b/>
-          <w:bCs/>
-          <w:szCs w:val="20"/>
-          <w:lang w:val="en-IN"/>
-        </w:rPr>
-      </w:pPr>
-      <w:r>
-        <w:rPr>
-          <w:b/>
-          <w:bCs/>
-          <w:szCs w:val="20"/>
-          <w:lang w:val="en-IN"/>
-        </w:rPr>
-        <w:t>Time Complexity :</w:t>
-      </w:r>
-    </w:p>
-    <w:p>
-      <w:pPr>
-        <w:rPr>
-          <w:szCs w:val="20"/>
-          <w:lang w:val="en-IN"/>
-        </w:rPr>
-      </w:pPr>
-      <w:r>
-        <w:rPr>
-          <w:szCs w:val="20"/>
-          <w:lang w:val="en-IN"/>
-        </w:rPr>
-        <w:t>For finding, all possible permutations, it is taking N!xN. N represents the number of elements present in the input array. Also for searching input arrays from all possible permutations will take N!. Therefore, it has a Time complexity of O(N!xN).</w:t>
-      </w:r>
-    </w:p>
-    <w:p>
-      <w:pPr>
-        <w:rPr>
-          <w:b/>
-          <w:bCs/>
-          <w:szCs w:val="20"/>
-          <w:lang w:val="en-IN"/>
-        </w:rPr>
-      </w:pPr>
-      <w:r>
-        <w:rPr>
-          <w:b/>
-          <w:bCs/>
-          <w:szCs w:val="20"/>
-          <w:lang w:val="en-IN"/>
-        </w:rPr>
-        <w:t>Space Complexity :</w:t>
-      </w:r>
-    </w:p>
-    <w:p>
-      <w:pPr>
-        <w:rPr>
-          <w:szCs w:val="20"/>
-          <w:lang w:val="en-IN"/>
-        </w:rPr>
-      </w:pPr>
-      <w:r>
-        <w:rPr>
-          <w:szCs w:val="20"/>
-          <w:lang w:val="en-IN"/>
-        </w:rPr>
-        <w:t>Since we are not using any extra spaces except stack spaces for recursion calls. So, it has a space complexity of O(1).</w:t>
-      </w:r>
-    </w:p>
-    <w:p>
-      <w:pPr>
-        <w:rPr>
-          <w:b/>
-          <w:bCs/>
-          <w:szCs w:val="20"/>
-          <w:lang w:val="en-IN"/>
-        </w:rPr>
-      </w:pPr>
-      <w:r>
-        <w:rPr>
-          <w:b/>
-          <w:bCs/>
-          <w:szCs w:val="20"/>
-          <w:lang w:val="en-IN"/>
-        </w:rPr>
-        <w:t xml:space="preserve">Optimal : </w:t>
-      </w:r>
-    </w:p>
-    <w:p>
-      <w:pPr>
-        <w:rPr>
-          <w:szCs w:val="20"/>
-          <w:lang w:val="en-IN"/>
-        </w:rPr>
-      </w:pPr>
-      <w:r>
-        <w:rPr>
-          <w:szCs w:val="20"/>
-          <w:lang w:val="en-IN"/>
-        </w:rPr>
-        <w:t>For any dictionary order , it will be always</w:t>
-      </w:r>
-      <w:r>
-        <w:rPr>
+        <w:t xml:space="preserve">Brute </w:t>
+      </w:r>
+      <w:proofErr w:type="gramStart"/>
+      <w:r>
+        <w:rPr>
+          <w:b/>
+          <w:bCs/>
+          <w:szCs w:val="20"/>
+          <w:lang w:val="en-IN"/>
+        </w:rPr>
+        <w:t>Force :</w:t>
+      </w:r>
+      <w:proofErr w:type="gramEnd"/>
+      <w:r>
+        <w:rPr>
+          <w:b/>
+          <w:bCs/>
           <w:szCs w:val="20"/>
           <w:lang w:val="en-IN"/>
         </w:rPr>
         <w:t xml:space="preserve"> </w:t>
       </w:r>
+    </w:p>
+    <w:p>
+      <w:pPr>
+        <w:rPr>
+          <w:lang w:val="en-IN"/>
+        </w:rPr>
+      </w:pPr>
+      <w:r>
+        <w:rPr>
+          <w:lang w:val="en-IN"/>
+        </w:rPr>
+        <w:t xml:space="preserve">Find all possible permutations of elements present and store </w:t>
+      </w:r>
+      <w:proofErr w:type="gramStart"/>
+      <w:r>
+        <w:rPr>
+          <w:lang w:val="en-IN"/>
+        </w:rPr>
+        <w:t>them.Search</w:t>
+      </w:r>
+      <w:proofErr w:type="gramEnd"/>
+      <w:r>
+        <w:rPr>
+          <w:lang w:val="en-IN"/>
+        </w:rPr>
+        <w:t xml:space="preserve"> input from all possible permutations.Print the next permutation present right after it.</w:t>
+      </w:r>
+    </w:p>
+    <w:p>
+      <w:pPr>
+        <w:rPr>
+          <w:b/>
+          <w:bCs/>
+          <w:szCs w:val="20"/>
+          <w:lang w:val="en-IN"/>
+        </w:rPr>
+      </w:pPr>
+      <w:r>
+        <w:rPr>
+          <w:b/>
+          <w:bCs/>
+          <w:szCs w:val="20"/>
+          <w:lang w:val="en-IN"/>
+        </w:rPr>
+        <w:t xml:space="preserve">Time </w:t>
+      </w:r>
+      <w:proofErr w:type="gramStart"/>
+      <w:r>
+        <w:rPr>
+          <w:b/>
+          <w:bCs/>
+          <w:szCs w:val="20"/>
+          <w:lang w:val="en-IN"/>
+        </w:rPr>
+        <w:t>Complexity :</w:t>
+      </w:r>
+      <w:proofErr w:type="gramEnd"/>
+    </w:p>
+    <w:p>
+      <w:pPr>
+        <w:rPr>
+          <w:szCs w:val="20"/>
+          <w:lang w:val="en-IN"/>
+        </w:rPr>
+      </w:pPr>
+      <w:r>
+        <w:rPr>
+          <w:szCs w:val="20"/>
+          <w:lang w:val="en-IN"/>
+        </w:rPr>
+        <w:t xml:space="preserve">For finding, all possible permutations, it is taking </w:t>
+      </w:r>
+      <w:proofErr w:type="gramStart"/>
+      <w:r>
+        <w:rPr>
+          <w:szCs w:val="20"/>
+          <w:lang w:val="en-IN"/>
+        </w:rPr>
+        <w:t>N!xN</w:t>
+      </w:r>
+      <w:proofErr w:type="gramEnd"/>
+      <w:r>
+        <w:rPr>
+          <w:szCs w:val="20"/>
+          <w:lang w:val="en-IN"/>
+        </w:rPr>
+        <w:t xml:space="preserve">. N represents the number of elements present in the input array. Also for searching input arrays from all possible permutations will take </w:t>
+      </w:r>
+      <w:proofErr w:type="gramStart"/>
+      <w:r>
+        <w:rPr>
+          <w:szCs w:val="20"/>
+          <w:lang w:val="en-IN"/>
+        </w:rPr>
+        <w:t>N!.</w:t>
+      </w:r>
+      <w:proofErr w:type="gramEnd"/>
+      <w:r>
+        <w:rPr>
+          <w:szCs w:val="20"/>
+          <w:lang w:val="en-IN"/>
+        </w:rPr>
+        <w:t xml:space="preserve"> Therefore, it has a Time complexity of O(</w:t>
+      </w:r>
+      <w:proofErr w:type="gramStart"/>
+      <w:r>
+        <w:rPr>
+          <w:szCs w:val="20"/>
+          <w:lang w:val="en-IN"/>
+        </w:rPr>
+        <w:t>N!xN</w:t>
+      </w:r>
+      <w:proofErr w:type="gramEnd"/>
+      <w:r>
+        <w:rPr>
+          <w:szCs w:val="20"/>
+          <w:lang w:val="en-IN"/>
+        </w:rPr>
+        <w:t>).</w:t>
+      </w:r>
+    </w:p>
+    <w:p>
+      <w:pPr>
+        <w:rPr>
+          <w:b/>
+          <w:bCs/>
+          <w:szCs w:val="20"/>
+          <w:lang w:val="en-IN"/>
+        </w:rPr>
+      </w:pPr>
+      <w:r>
+        <w:rPr>
+          <w:b/>
+          <w:bCs/>
+          <w:szCs w:val="20"/>
+          <w:lang w:val="en-IN"/>
+        </w:rPr>
+        <w:t xml:space="preserve">Space </w:t>
+      </w:r>
+      <w:proofErr w:type="gramStart"/>
+      <w:r>
+        <w:rPr>
+          <w:b/>
+          <w:bCs/>
+          <w:szCs w:val="20"/>
+          <w:lang w:val="en-IN"/>
+        </w:rPr>
+        <w:t>Complexity :</w:t>
+      </w:r>
+      <w:proofErr w:type="gramEnd"/>
+    </w:p>
+    <w:p>
+      <w:pPr>
+        <w:rPr>
+          <w:szCs w:val="20"/>
+          <w:lang w:val="en-IN"/>
+        </w:rPr>
+      </w:pPr>
+      <w:r>
+        <w:rPr>
+          <w:szCs w:val="20"/>
+          <w:lang w:val="en-IN"/>
+        </w:rPr>
+        <w:t xml:space="preserve">Since we are not using any extra spaces except stack spaces for recursion calls. So, it has a space complexity of </w:t>
+      </w:r>
+      <w:proofErr w:type="gramStart"/>
+      <w:r>
+        <w:rPr>
+          <w:szCs w:val="20"/>
+          <w:lang w:val="en-IN"/>
+        </w:rPr>
+        <w:t>O(</w:t>
+      </w:r>
+      <w:proofErr w:type="gramEnd"/>
+      <w:r>
+        <w:rPr>
+          <w:szCs w:val="20"/>
+          <w:lang w:val="en-IN"/>
+        </w:rPr>
+        <w:t>1).</w:t>
+      </w:r>
+    </w:p>
+    <w:p>
+      <w:pPr>
+        <w:rPr>
+          <w:b/>
+          <w:bCs/>
+          <w:szCs w:val="20"/>
+          <w:lang w:val="en-IN"/>
+        </w:rPr>
+      </w:pPr>
+      <w:proofErr w:type="gramStart"/>
+      <w:r>
+        <w:rPr>
+          <w:b/>
+          <w:bCs/>
+          <w:szCs w:val="20"/>
+          <w:lang w:val="en-IN"/>
+        </w:rPr>
+        <w:t>Optimal :</w:t>
+      </w:r>
+      <w:proofErr w:type="gramEnd"/>
+      <w:r>
+        <w:rPr>
+          <w:b/>
+          <w:bCs/>
+          <w:szCs w:val="20"/>
+          <w:lang w:val="en-IN"/>
+        </w:rPr>
+        <w:t xml:space="preserve"> </w:t>
+      </w:r>
+    </w:p>
+    <w:p>
+      <w:pPr>
+        <w:rPr>
+          <w:szCs w:val="20"/>
+          <w:lang w:val="en-IN"/>
+        </w:rPr>
+      </w:pPr>
+      <w:r>
+        <w:rPr>
+          <w:szCs w:val="20"/>
+          <w:lang w:val="en-IN"/>
+        </w:rPr>
+        <w:t xml:space="preserve">For any dictionary </w:t>
+      </w:r>
+      <w:proofErr w:type="gramStart"/>
+      <w:r>
+        <w:rPr>
+          <w:szCs w:val="20"/>
+          <w:lang w:val="en-IN"/>
+        </w:rPr>
+        <w:t>order ,</w:t>
+      </w:r>
+      <w:proofErr w:type="gramEnd"/>
+      <w:r>
+        <w:rPr>
+          <w:szCs w:val="20"/>
+          <w:lang w:val="en-IN"/>
+        </w:rPr>
+        <w:t xml:space="preserve"> it will be always</w:t>
+      </w:r>
+      <w:r>
+        <w:rPr>
+          <w:szCs w:val="20"/>
+          <w:lang w:val="en-IN"/>
+        </w:rPr>
+        <w:t xml:space="preserve"> </w:t>
+      </w:r>
       <w:r>
         <w:rPr>
           <w:szCs w:val="20"/>
@@ -2254,14 +2980,30 @@
           <w:szCs w:val="20"/>
           <w:lang w:val="en-IN"/>
         </w:rPr>
-        <w:t>1 3 5 4 2</w:t>
-      </w:r>
-      <w:r>
-        <w:rPr>
-          <w:szCs w:val="20"/>
-          <w:lang w:val="en-IN"/>
-        </w:rPr>
-        <w:t xml:space="preserve"> , </w:t>
+        <w:t xml:space="preserve">1 3 5 4 </w:t>
+      </w:r>
+      <w:proofErr w:type="gramStart"/>
+      <w:r>
+        <w:rPr>
+          <w:szCs w:val="20"/>
+          <w:lang w:val="en-IN"/>
+        </w:rPr>
+        <w:t>2</w:t>
+      </w:r>
+      <w:r>
+        <w:rPr>
+          <w:szCs w:val="20"/>
+          <w:lang w:val="en-IN"/>
+        </w:rPr>
+        <w:t xml:space="preserve"> ,</w:t>
+      </w:r>
+      <w:proofErr w:type="gramEnd"/>
+      <w:r>
+        <w:rPr>
+          <w:szCs w:val="20"/>
+          <w:lang w:val="en-IN"/>
+        </w:rPr>
+        <w:t xml:space="preserve"> </w:t>
       </w:r>
       <w:r>
         <w:rPr>
@@ -2359,14 +3101,30 @@
           <w:szCs w:val="20"/>
           <w:lang w:val="en-IN"/>
         </w:rPr>
-        <w:t xml:space="preserve"> first</w:t>
-      </w:r>
-      <w:r>
-        <w:rPr>
-          <w:szCs w:val="20"/>
-          <w:lang w:val="en-IN"/>
-        </w:rPr>
-        <w:t xml:space="preserve"> , here it is </w:t>
+        <w:t xml:space="preserve"> </w:t>
+      </w:r>
+      <w:proofErr w:type="gramStart"/>
+      <w:r>
+        <w:rPr>
+          <w:szCs w:val="20"/>
+          <w:lang w:val="en-IN"/>
+        </w:rPr>
+        <w:t>first</w:t>
+      </w:r>
+      <w:r>
+        <w:rPr>
+          <w:szCs w:val="20"/>
+          <w:lang w:val="en-IN"/>
+        </w:rPr>
+        <w:t xml:space="preserve"> ,</w:t>
+      </w:r>
+      <w:proofErr w:type="gramEnd"/>
+      <w:r>
+        <w:rPr>
+          <w:szCs w:val="20"/>
+          <w:lang w:val="en-IN"/>
+        </w:rPr>
+        <w:t xml:space="preserve"> here it is </w:t>
       </w:r>
       <w:r>
         <w:rPr>
@@ -2409,14 +3167,30 @@
           <w:szCs w:val="20"/>
           <w:lang w:val="en-IN"/>
         </w:rPr>
-        <w:t xml:space="preserve">bp = A[i] &lt; A[i+1] </w:t>
-      </w:r>
-      <w:r>
-        <w:rPr>
-          <w:szCs w:val="20"/>
-          <w:lang w:val="en-IN"/>
-        </w:rPr>
-        <w:t xml:space="preserve">, now we have </w:t>
+        <w:t>bp = A[i] &lt; A[i+1</w:t>
+      </w:r>
+      <w:proofErr w:type="gramStart"/>
+      <w:r>
+        <w:rPr>
+          <w:szCs w:val="20"/>
+          <w:lang w:val="en-IN"/>
+        </w:rPr>
+        <w:t xml:space="preserve">] </w:t>
+      </w:r>
+      <w:r>
+        <w:rPr>
+          <w:szCs w:val="20"/>
+          <w:lang w:val="en-IN"/>
+        </w:rPr>
+        <w:t>,</w:t>
+      </w:r>
+      <w:proofErr w:type="gramEnd"/>
+      <w:r>
+        <w:rPr>
+          <w:szCs w:val="20"/>
+          <w:lang w:val="en-IN"/>
+        </w:rPr>
+        <w:t xml:space="preserve"> now we have </w:t>
       </w:r>
       <w:r>
         <w:rPr>
@@ -2458,7 +3232,23 @@
           <w:szCs w:val="20"/>
           <w:lang w:val="en-IN"/>
         </w:rPr>
-        <w:t xml:space="preserve">we know that ’5 4 2’ is in increasing order from back , we just need to find out  </w:t>
+        <w:t xml:space="preserve">we know that ’5 4 2’ is in increasing order from </w:t>
+      </w:r>
+      <w:proofErr w:type="gramStart"/>
+      <w:r>
+        <w:rPr>
+          <w:szCs w:val="20"/>
+          <w:lang w:val="en-IN"/>
+        </w:rPr>
+        <w:t>back ,</w:t>
+      </w:r>
+      <w:proofErr w:type="gramEnd"/>
+      <w:r>
+        <w:rPr>
+          <w:szCs w:val="20"/>
+          <w:lang w:val="en-IN"/>
+        </w:rPr>
+        <w:t xml:space="preserve"> we just need to find out  </w:t>
       </w:r>
       <w:r>
         <w:rPr>
@@ -2495,14 +3285,30 @@
           <w:lang w:val="en-IN"/>
         </w:rPr>
         <w:lastRenderedPageBreak/>
-        <w:t>A[sw] &gt; A[bp]</w:t>
-      </w:r>
-      <w:r>
-        <w:rPr>
-          <w:szCs w:val="20"/>
-          <w:lang w:val="en-IN"/>
-        </w:rPr>
-        <w:t xml:space="preserve"> , ‘4’ is such number (</w:t>
+        <w:t>A[sw] &gt; A[bp</w:t>
+      </w:r>
+      <w:proofErr w:type="gramStart"/>
+      <w:r>
+        <w:rPr>
+          <w:szCs w:val="20"/>
+          <w:lang w:val="en-IN"/>
+        </w:rPr>
+        <w:t>]</w:t>
+      </w:r>
+      <w:r>
+        <w:rPr>
+          <w:szCs w:val="20"/>
+          <w:lang w:val="en-IN"/>
+        </w:rPr>
+        <w:t xml:space="preserve"> ,</w:t>
+      </w:r>
+      <w:proofErr w:type="gramEnd"/>
+      <w:r>
+        <w:rPr>
+          <w:szCs w:val="20"/>
+          <w:lang w:val="en-IN"/>
+        </w:rPr>
+        <w:t xml:space="preserve"> ‘4’ is such number (</w:t>
       </w:r>
       <w:r>
         <w:rPr>
@@ -2559,15 +3365,68 @@
           <w:szCs w:val="20"/>
           <w:lang w:val="en-IN"/>
         </w:rPr>
-        <w:t>‘4 5 3 2’</w:t>
-      </w:r>
-      <w:r>
-        <w:rPr>
-          <w:szCs w:val="20"/>
-          <w:lang w:val="en-IN"/>
-        </w:rPr>
-        <w:t xml:space="preserve"> , but this is not actually the</w:t>
-      </w:r>
+        <w:t>‘4 5 3 2</w:t>
+      </w:r>
+      <w:proofErr w:type="gramStart"/>
+      <w:r>
+        <w:rPr>
+          <w:szCs w:val="20"/>
+          <w:lang w:val="en-IN"/>
+        </w:rPr>
+        <w:t>’</w:t>
+      </w:r>
+      <w:r>
+        <w:rPr>
+          <w:szCs w:val="20"/>
+          <w:lang w:val="en-IN"/>
+        </w:rPr>
+        <w:t xml:space="preserve"> ,</w:t>
+      </w:r>
+      <w:proofErr w:type="gramEnd"/>
+      <w:r>
+        <w:rPr>
+          <w:szCs w:val="20"/>
+          <w:lang w:val="en-IN"/>
+        </w:rPr>
+        <w:t xml:space="preserve"> but this is not actually the</w:t>
+      </w:r>
+      <w:r>
+        <w:rPr>
+          <w:szCs w:val="20"/>
+          <w:lang w:val="en-IN"/>
+        </w:rPr>
+        <w:t xml:space="preserve"> immediate next lexographical number  </w:t>
+      </w:r>
+      <w:r>
+        <w:rPr>
+          <w:szCs w:val="20"/>
+          <w:lang w:val="en-IN"/>
+        </w:rPr>
+        <w:t xml:space="preserve">as ‘5 3 2’ stil in increasing order from back . </w:t>
+      </w:r>
+      <w:r>
+        <w:rPr>
+          <w:szCs w:val="20"/>
+          <w:lang w:val="en-IN"/>
+        </w:rPr>
+        <w:t xml:space="preserve">so here we should </w:t>
+      </w:r>
+      <w:r>
+        <w:rPr>
+          <w:szCs w:val="20"/>
+          <w:lang w:val="en-IN"/>
+        </w:rPr>
+        <w:t xml:space="preserve">reverse </w:t>
+      </w:r>
+      <w:proofErr w:type="gramStart"/>
+      <w:r>
+        <w:rPr>
+          <w:szCs w:val="20"/>
+          <w:lang w:val="en-IN"/>
+        </w:rPr>
+        <w:t>this .</w:t>
+      </w:r>
+      <w:proofErr w:type="gramEnd"/>
       <w:r>
         <w:rPr>
           <w:szCs w:val="20"/>
@@ -2575,13 +3434,37 @@
         </w:rPr>
         <w:t xml:space="preserve"> </w:t>
       </w:r>
-      <w:r>
-        <w:rPr>
-          <w:szCs w:val="20"/>
-          <w:lang w:val="en-IN"/>
-        </w:rPr>
-        <w:t>immediate next</w:t>
-      </w:r>
+    </w:p>
+    <w:p>
+      <w:pPr>
+        <w:rPr>
+          <w:szCs w:val="20"/>
+          <w:lang w:val="en-IN"/>
+        </w:rPr>
+      </w:pPr>
+      <w:r>
+        <w:rPr>
+          <w:szCs w:val="20"/>
+          <w:lang w:val="en-IN"/>
+        </w:rPr>
+        <w:t>We’ll get ‘4 2 3 5’</w:t>
+      </w:r>
+      <w:r>
+        <w:rPr>
+          <w:szCs w:val="20"/>
+          <w:lang w:val="en-IN"/>
+        </w:rPr>
+        <w:t xml:space="preserve"> and finally ‘1 4 2 3 5’ is our </w:t>
+      </w:r>
+      <w:proofErr w:type="gramStart"/>
+      <w:r>
+        <w:rPr>
+          <w:szCs w:val="20"/>
+          <w:lang w:val="en-IN"/>
+        </w:rPr>
+        <w:t>answer .</w:t>
+      </w:r>
+      <w:proofErr w:type="gramEnd"/>
       <w:r>
         <w:rPr>
           <w:szCs w:val="20"/>
@@ -2589,70 +3472,36 @@
         </w:rPr>
         <w:t xml:space="preserve"> </w:t>
       </w:r>
-      <w:r>
-        <w:rPr>
-          <w:szCs w:val="20"/>
-          <w:lang w:val="en-IN"/>
-        </w:rPr>
-        <w:t xml:space="preserve">lexographical number  </w:t>
-      </w:r>
-      <w:r>
-        <w:rPr>
-          <w:szCs w:val="20"/>
-          <w:lang w:val="en-IN"/>
-        </w:rPr>
-        <w:t xml:space="preserve">as ‘5 3 2’ stil in increasing order from back . </w:t>
-      </w:r>
-      <w:r>
-        <w:rPr>
-          <w:szCs w:val="20"/>
-          <w:lang w:val="en-IN"/>
-        </w:rPr>
-        <w:t xml:space="preserve">so here we should </w:t>
-      </w:r>
-      <w:r>
-        <w:rPr>
-          <w:szCs w:val="20"/>
-          <w:lang w:val="en-IN"/>
-        </w:rPr>
-        <w:t xml:space="preserve">reverse this . </w:t>
-      </w:r>
-    </w:p>
-    <w:p>
-      <w:pPr>
-        <w:rPr>
-          <w:szCs w:val="20"/>
-          <w:lang w:val="en-IN"/>
-        </w:rPr>
-      </w:pPr>
-      <w:r>
-        <w:rPr>
-          <w:szCs w:val="20"/>
-          <w:lang w:val="en-IN"/>
-        </w:rPr>
-        <w:t>We’ll get ‘4 2 3 5’</w:t>
-      </w:r>
-      <w:r>
-        <w:rPr>
-          <w:szCs w:val="20"/>
-          <w:lang w:val="en-IN"/>
-        </w:rPr>
-        <w:t xml:space="preserve"> and finally ‘1 4 2 3 5’ is our answer . </w:t>
-      </w:r>
-    </w:p>
-    <w:p>
-      <w:pPr>
-        <w:rPr>
-          <w:szCs w:val="20"/>
-          <w:lang w:val="en-IN"/>
-        </w:rPr>
-      </w:pPr>
-      <w:r>
-        <w:rPr>
-          <w:szCs w:val="20"/>
-          <w:lang w:val="en-IN"/>
-        </w:rPr>
-        <w:t xml:space="preserve">Edge case : If the whole number is already greater like ‘3 2 1’ </w:t>
+    </w:p>
+    <w:p>
+      <w:pPr>
+        <w:rPr>
+          <w:szCs w:val="20"/>
+          <w:lang w:val="en-IN"/>
+        </w:rPr>
+      </w:pPr>
+      <w:r>
+        <w:rPr>
+          <w:szCs w:val="20"/>
+          <w:lang w:val="en-IN"/>
+        </w:rPr>
+        <w:t xml:space="preserve">Edge </w:t>
+      </w:r>
+      <w:proofErr w:type="gramStart"/>
+      <w:r>
+        <w:rPr>
+          <w:szCs w:val="20"/>
+          <w:lang w:val="en-IN"/>
+        </w:rPr>
+        <w:t>case :</w:t>
+      </w:r>
+      <w:proofErr w:type="gramEnd"/>
+      <w:r>
+        <w:rPr>
+          <w:szCs w:val="20"/>
+          <w:lang w:val="en-IN"/>
+        </w:rPr>
+        <w:t xml:space="preserve"> If the whole number is already greater like ‘3 2 1’ </w:t>
       </w:r>
       <w:r>
         <w:rPr>
@@ -2716,8 +3565,32 @@
           <w:szCs w:val="20"/>
           <w:lang w:val="en-IN"/>
         </w:rPr>
-        <w:t xml:space="preserve"> Since no extra storage is required. Thus, its complexity is O(1).</w:t>
-      </w:r>
+        <w:t xml:space="preserve"> Since no extra storage is required. Thus, its complexity is </w:t>
+      </w:r>
+      <w:proofErr w:type="gramStart"/>
+      <w:r>
+        <w:rPr>
+          <w:szCs w:val="20"/>
+          <w:lang w:val="en-IN"/>
+        </w:rPr>
+        <w:t>O(</w:t>
+      </w:r>
+      <w:proofErr w:type="gramEnd"/>
+      <w:r>
+        <w:rPr>
+          <w:szCs w:val="20"/>
+          <w:lang w:val="en-IN"/>
+        </w:rPr>
+        <w:t>1).</w:t>
+      </w:r>
+    </w:p>
+    <w:p>
+      <w:pPr>
+        <w:rPr>
+          <w:szCs w:val="20"/>
+          <w:lang w:val="en-IN"/>
+        </w:rPr>
+      </w:pPr>
     </w:p>
     <w:sectPr>
       <w:pgSz w:w="12240" w:h="15840"/>
@@ -2734,17 +3607,20 @@
   <w:abstractNum w:abstractNumId="0" w15:restartNumberingAfterBreak="0">
     <w:nsid w:val="7FDA21E9"/>
     <w:multiLevelType w:val="multilevel"/>
-    <w:tmpl w:val="A49ED622"/>
+    <w:tmpl w:val="8DB4CF18"/>
     <w:lvl w:ilvl="0">
       <w:start w:val="1"/>
       <w:numFmt w:val="none"/>
       <w:pStyle w:val="Heading1"/>
       <w:suff w:val="space"/>
-      <w:lvlText w:val="STRIVER SDE SHEET"/>
+      <w:lvlText w:val=""/>
       <w:lvlJc w:val="left"/>
       <w:pPr>
         <w:ind w:left="0" w:firstLine="0"/>
       </w:pPr>
+      <w:rPr>
+        <w:rFonts w:hint="default"/>
+      </w:rPr>
     </w:lvl>
     <w:lvl w:ilvl="1">
       <w:start w:val="1"/>
@@ -3514,6 +4390,64 @@
       <w:szCs w:val="20"/>
     </w:rPr>
   </w:style>
+  <w:style w:type="paragraph" w:styleId="TOCHeading">
+    <w:name w:val="TOC Heading"/>
+    <w:basedOn w:val="Heading1"/>
+    <w:next w:val="Normal"/>
+    <w:uiPriority w:val="39"/>
+    <w:unhideWhenUsed/>
+    <w:qFormat/>
+    <w:rsid w:val="006668D8"/>
+    <w:pPr>
+      <w:numPr>
+        <w:numId w:val="0"/>
+      </w:numPr>
+      <w:outlineLvl w:val="9"/>
+    </w:pPr>
+    <w:rPr>
+      <w:rFonts w:asciiTheme="majorHAnsi" w:hAnsiTheme="majorHAnsi"/>
+      <w:color w:val="2F5496" w:themeColor="accent1" w:themeShade="BF"/>
+      <w:sz w:val="32"/>
+      <w:lang w:val="en-US"/>
+    </w:rPr>
+  </w:style>
+  <w:style w:type="paragraph" w:styleId="TOC2">
+    <w:name w:val="toc 2"/>
+    <w:basedOn w:val="Normal"/>
+    <w:next w:val="Normal"/>
+    <w:autoRedefine/>
+    <w:uiPriority w:val="39"/>
+    <w:unhideWhenUsed/>
+    <w:rsid w:val="006668D8"/>
+    <w:pPr>
+      <w:spacing w:after="100"/>
+      <w:ind w:left="200"/>
+    </w:pPr>
+  </w:style>
+  <w:style w:type="paragraph" w:styleId="TOC3">
+    <w:name w:val="toc 3"/>
+    <w:basedOn w:val="Normal"/>
+    <w:next w:val="Normal"/>
+    <w:autoRedefine/>
+    <w:uiPriority w:val="39"/>
+    <w:unhideWhenUsed/>
+    <w:rsid w:val="006668D8"/>
+    <w:pPr>
+      <w:spacing w:after="100"/>
+      <w:ind w:left="400"/>
+    </w:pPr>
+  </w:style>
+  <w:style w:type="character" w:styleId="Hyperlink">
+    <w:name w:val="Hyperlink"/>
+    <w:basedOn w:val="DefaultParagraphFont"/>
+    <w:uiPriority w:val="99"/>
+    <w:unhideWhenUsed/>
+    <w:rsid w:val="006668D8"/>
+    <w:rPr>
+      <w:color w:val="0563C1" w:themeColor="hyperlink"/>
+      <w:u w:val="single"/>
+    </w:rPr>
+  </w:style>
 </w:styles>
 </file>
 
@@ -3810,4 +4744,16 @@
     </a:ext>
   </a:extLst>
 </a:theme>
+</file>
+
+<file path=customXml/item1.xml><?xml version="1.0" encoding="utf-8"?>
+<b:Sources xmlns:b="http://schemas.openxmlformats.org/officeDocument/2006/bibliography" xmlns="http://schemas.openxmlformats.org/officeDocument/2006/bibliography" SelectedStyle="\APASixthEditionOfficeOnline.xsl" StyleName="APA" Version="6"/>
+</file>
+
+<file path=customXml/itemProps1.xml><?xml version="1.0" encoding="utf-8"?>
+<ds:datastoreItem xmlns:ds="http://schemas.openxmlformats.org/officeDocument/2006/customXml" ds:itemID="{8EC5F572-C5F8-46EB-AA8E-C6D6947DB17E}">
+  <ds:schemaRefs>
+    <ds:schemaRef ds:uri="http://schemas.openxmlformats.org/officeDocument/2006/bibliography"/>
+  </ds:schemaRefs>
+</ds:datastoreItem>
 </file>
</xml_diff>